<commit_message>
Improvement of checkpoint 3 done
</commit_message>
<xml_diff>
--- a/Checkpoints Outline/Checkpoint 3/Checkpoint 3 - G16 - Improvement.docx
+++ b/Checkpoints Outline/Checkpoint 3/Checkpoint 3 - G16 - Improvement.docx
@@ -539,9 +539,9 @@
           <w:noProof/>
         </w:rPr>
         <w:drawing>
-          <wp:inline distT="0" distB="0" distL="0" distR="0" wp14:anchorId="3865E006" wp14:editId="62DCD399">
-            <wp:extent cx="5760720" cy="3532505"/>
-            <wp:effectExtent l="19050" t="19050" r="11430" b="10795"/>
+          <wp:inline distT="0" distB="0" distL="0" distR="0" wp14:anchorId="3865E006" wp14:editId="6055CC63">
+            <wp:extent cx="5760720" cy="3531554"/>
+            <wp:effectExtent l="19050" t="19050" r="11430" b="12065"/>
             <wp:docPr id="4" name="Imagem 4"/>
             <wp:cNvGraphicFramePr>
               <a:graphicFrameLocks xmlns:a="http://schemas.openxmlformats.org/drawingml/2006/main" noChangeAspect="1"/>
@@ -550,20 +550,19 @@
               <a:graphicData uri="http://schemas.openxmlformats.org/drawingml/2006/picture">
                 <pic:pic xmlns:pic="http://schemas.openxmlformats.org/drawingml/2006/picture">
                   <pic:nvPicPr>
-                    <pic:cNvPr id="0" name="Picture 1"/>
+                    <pic:cNvPr id="4" name="Imagem 4"/>
                     <pic:cNvPicPr>
                       <a:picLocks noChangeAspect="1" noChangeArrowheads="1"/>
                     </pic:cNvPicPr>
                   </pic:nvPicPr>
                   <pic:blipFill>
-                    <a:blip r:embed="rId8">
+                    <a:blip r:embed="rId8" cstate="print">
                       <a:extLst>
                         <a:ext uri="{28A0092B-C50C-407E-A947-70E740481C1C}">
                           <a14:useLocalDpi xmlns:a14="http://schemas.microsoft.com/office/drawing/2010/main" val="0"/>
                         </a:ext>
                       </a:extLst>
                     </a:blip>
-                    <a:srcRect/>
                     <a:stretch>
                       <a:fillRect/>
                     </a:stretch>
@@ -571,7 +570,7 @@
                   <pic:spPr bwMode="auto">
                     <a:xfrm>
                       <a:off x="0" y="0"/>
-                      <a:ext cx="5760720" cy="3532505"/>
+                      <a:ext cx="5760720" cy="3531554"/>
                     </a:xfrm>
                     <a:prstGeom prst="rect">
                       <a:avLst/>
@@ -636,7 +635,51 @@
           <w:highlight w:val="yellow"/>
           <w:lang w:val="en-US"/>
         </w:rPr>
-        <w:t>.</w:t>
+        <w:t xml:space="preserve"> </w:t>
+      </w:r>
+      <w:r>
+        <w:rPr>
+          <w:highlight w:val="yellow"/>
+          <w:lang w:val="en-GB"/>
+        </w:rPr>
+        <w:t xml:space="preserve">with exception of </w:t>
+      </w:r>
+      <w:r>
+        <w:rPr>
+          <w:highlight w:val="yellow"/>
+          <w:lang w:val="en-GB"/>
+        </w:rPr>
+        <w:t>the</w:t>
+      </w:r>
+      <w:r>
+        <w:rPr>
+          <w:highlight w:val="yellow"/>
+          <w:lang w:val="en-GB"/>
+        </w:rPr>
+        <w:t xml:space="preserve"> brand that developed more </w:t>
+      </w:r>
+      <w:proofErr w:type="gramStart"/>
+      <w:r>
+        <w:rPr>
+          <w:highlight w:val="yellow"/>
+          <w:lang w:val="en-GB"/>
+        </w:rPr>
+        <w:t>models</w:t>
+      </w:r>
+      <w:proofErr w:type="gramEnd"/>
+      <w:r>
+        <w:rPr>
+          <w:highlight w:val="yellow"/>
+          <w:lang w:val="en-GB"/>
+        </w:rPr>
+        <w:t xml:space="preserve"> and the time range has the last ten years selected</w:t>
+      </w:r>
+      <w:r>
+        <w:rPr>
+          <w:highlight w:val="yellow"/>
+          <w:lang w:val="en-GB"/>
+        </w:rPr>
+        <w:t xml:space="preserve">. </w:t>
       </w:r>
       <w:r>
         <w:rPr>
@@ -818,21 +861,7 @@
           <w:highlight w:val="yellow"/>
           <w:lang w:val="en-US"/>
         </w:rPr>
-        <w:t>There</w:t>
-      </w:r>
-      <w:r>
-        <w:rPr>
-          <w:highlight w:val="yellow"/>
-          <w:lang w:val="en-US"/>
-        </w:rPr>
-        <w:t xml:space="preserve"> are</w:t>
-      </w:r>
-      <w:r>
-        <w:rPr>
-          <w:highlight w:val="yellow"/>
-          <w:lang w:val="en-US"/>
-        </w:rPr>
-        <w:t xml:space="preserve"> </w:t>
+        <w:t xml:space="preserve">There are </w:t>
       </w:r>
       <w:proofErr w:type="gramStart"/>
       <w:r>
@@ -872,17 +901,24 @@
     <w:p>
       <w:pPr>
         <w:rPr>
+          <w:lang w:val="en-GB"/>
+        </w:rPr>
+      </w:pPr>
+      <w:r>
+        <w:rPr>
+          <w:highlight w:val="yellow"/>
+          <w:lang w:val="en-US"/>
+        </w:rPr>
+        <w:t xml:space="preserve">In the </w:t>
+      </w:r>
+      <w:r>
+        <w:rPr>
           <w:b/>
           <w:bCs/>
-          <w:lang w:val="en-GB"/>
-        </w:rPr>
-      </w:pPr>
-      <w:r>
-        <w:rPr>
-          <w:highlight w:val="yellow"/>
-          <w:lang w:val="en-US"/>
-        </w:rPr>
-        <w:t xml:space="preserve">In the </w:t>
+          <w:highlight w:val="yellow"/>
+          <w:lang w:val="en-US"/>
+        </w:rPr>
+        <w:t>small multiples</w:t>
       </w:r>
       <w:r>
         <w:rPr>
@@ -891,15 +927,6 @@
           <w:highlight w:val="yellow"/>
           <w:lang w:val="en-US"/>
         </w:rPr>
-        <w:t>small multiples</w:t>
-      </w:r>
-      <w:r>
-        <w:rPr>
-          <w:b/>
-          <w:bCs/>
-          <w:highlight w:val="yellow"/>
-          <w:lang w:val="en-US"/>
-        </w:rPr>
         <w:t>,</w:t>
       </w:r>
       <w:r>
@@ -914,13 +941,51 @@
           <w:highlight w:val="yellow"/>
           <w:lang w:val="en-US"/>
         </w:rPr>
-        <w:t>we have several line charts where each one represents how many models have a certain attribute over time.  By clicking on a line chart, that specific phone attribute is selected and displayed on the “models developed” line chart (through the mark dashed line). Each line is associated with a brand through the channel color hue.</w:t>
+        <w:t xml:space="preserve">we have several line charts where each one represents how many models have a certain attribute over time.  By clicking on a </w:t>
+      </w:r>
+      <w:r>
+        <w:rPr>
+          <w:highlight w:val="yellow"/>
+          <w:lang w:val="en-US"/>
+        </w:rPr>
+        <w:t xml:space="preserve">small multiples </w:t>
+      </w:r>
+      <w:r>
+        <w:rPr>
+          <w:highlight w:val="yellow"/>
+          <w:lang w:val="en-US"/>
+        </w:rPr>
+        <w:t xml:space="preserve">line chart, that specific phone attribute is selected </w:t>
+      </w:r>
+      <w:r>
+        <w:rPr>
+          <w:highlight w:val="yellow"/>
+          <w:lang w:val="en-GB"/>
+        </w:rPr>
+        <w:t xml:space="preserve">and two things happen: the glyphs are filtered out according to if the model has that specific attribute; and that attribute is displayed on the “models developed” line chart (through the mark dashed line) each line is associated with a brand through the channel </w:t>
+      </w:r>
+      <w:proofErr w:type="spellStart"/>
+      <w:r>
+        <w:rPr>
+          <w:highlight w:val="yellow"/>
+          <w:lang w:val="en-GB"/>
+        </w:rPr>
+        <w:t>color</w:t>
+      </w:r>
+      <w:proofErr w:type="spellEnd"/>
+      <w:r>
+        <w:rPr>
+          <w:highlight w:val="yellow"/>
+          <w:lang w:val="en-GB"/>
+        </w:rPr>
+        <w:t xml:space="preserve"> hue.</w:t>
       </w:r>
     </w:p>
     <w:p>
       <w:pPr>
         <w:rPr>
-          <w:lang w:val="en-US"/>
+          <w:highlight w:val="yellow"/>
+          <w:lang w:val="en-GB"/>
         </w:rPr>
       </w:pPr>
       <w:r>
@@ -983,14 +1048,23 @@
           <w:highlight w:val="yellow"/>
           <w:lang w:val="en-US"/>
         </w:rPr>
-        <w:t xml:space="preserve">Height of the glyph </w:t>
-      </w:r>
-      <w:r>
-        <w:rPr>
-          <w:highlight w:val="yellow"/>
-          <w:lang w:val="en-US"/>
-        </w:rPr>
-        <w:t xml:space="preserve">represent the attribute </w:t>
+        <w:t xml:space="preserve">Size of the </w:t>
+      </w:r>
+      <w:r>
+        <w:rPr>
+          <w:i/>
+          <w:iCs/>
+          <w:highlight w:val="yellow"/>
+          <w:lang w:val="en-US"/>
+        </w:rPr>
+        <w:t>glyph</w:t>
+      </w:r>
+      <w:r>
+        <w:rPr>
+          <w:highlight w:val="yellow"/>
+          <w:lang w:val="en-US"/>
+        </w:rPr>
+        <w:t xml:space="preserve"> represents the attribute </w:t>
       </w:r>
       <w:r>
         <w:rPr>
@@ -999,7 +1073,7 @@
           <w:highlight w:val="yellow"/>
           <w:lang w:val="en-US"/>
         </w:rPr>
-        <w:t xml:space="preserve">time of model </w:t>
+        <w:t>battery amps/</w:t>
       </w:r>
       <w:proofErr w:type="gramStart"/>
       <w:r>
@@ -1009,7 +1083,7 @@
           <w:highlight w:val="yellow"/>
           <w:lang w:val="en-US"/>
         </w:rPr>
-        <w:t>announcement</w:t>
+        <w:t>h</w:t>
       </w:r>
       <w:r>
         <w:rPr>
@@ -1032,47 +1106,56 @@
           <w:lang w:val="en-US"/>
         </w:rPr>
       </w:pPr>
+      <w:proofErr w:type="spellStart"/>
       <w:r>
         <w:rPr>
           <w:i/>
           <w:iCs/>
           <w:highlight w:val="yellow"/>
-          <w:lang w:val="en-US"/>
-        </w:rPr>
-        <w:t>Size of the circle (on camera) on top/right of the glyph</w:t>
-      </w:r>
-      <w:r>
-        <w:rPr>
-          <w:highlight w:val="yellow"/>
-          <w:lang w:val="en-US"/>
-        </w:rPr>
-        <w:t xml:space="preserve"> represents the attribute </w:t>
+          <w:lang w:val="en-GB"/>
+        </w:rPr>
+        <w:t>Color</w:t>
+      </w:r>
+      <w:proofErr w:type="spellEnd"/>
+      <w:r>
+        <w:rPr>
+          <w:i/>
+          <w:iCs/>
+          <w:highlight w:val="yellow"/>
+          <w:lang w:val="en-GB"/>
+        </w:rPr>
+        <w:t xml:space="preserve"> hue of the ‘screen’</w:t>
+      </w:r>
+      <w:r>
+        <w:rPr>
+          <w:highlight w:val="yellow"/>
+          <w:lang w:val="en-GB"/>
+        </w:rPr>
+        <w:t xml:space="preserve"> represents the </w:t>
       </w:r>
       <w:r>
         <w:rPr>
           <w:b/>
           <w:bCs/>
           <w:highlight w:val="yellow"/>
-          <w:lang w:val="en-US"/>
-        </w:rPr>
-        <w:t xml:space="preserve">camera </w:t>
+          <w:lang w:val="en-GB"/>
+        </w:rPr>
+        <w:t>brand</w:t>
+      </w:r>
+      <w:r>
+        <w:rPr>
+          <w:highlight w:val="yellow"/>
+          <w:lang w:val="en-GB"/>
+        </w:rPr>
+        <w:t xml:space="preserve"> that developed the </w:t>
       </w:r>
       <w:proofErr w:type="gramStart"/>
       <w:r>
         <w:rPr>
-          <w:b/>
-          <w:bCs/>
-          <w:highlight w:val="yellow"/>
-          <w:lang w:val="en-US"/>
-        </w:rPr>
-        <w:t>MP</w:t>
-      </w:r>
-      <w:r>
-        <w:rPr>
-          <w:highlight w:val="yellow"/>
-          <w:lang w:val="en-US"/>
-        </w:rPr>
-        <w:t>;</w:t>
+          <w:highlight w:val="yellow"/>
+          <w:lang w:val="en-GB"/>
+        </w:rPr>
+        <w:t>model;</w:t>
       </w:r>
       <w:proofErr w:type="gramEnd"/>
     </w:p>
@@ -1088,28 +1171,30 @@
           <w:lang w:val="en-US"/>
         </w:rPr>
       </w:pPr>
+      <w:proofErr w:type="spellStart"/>
       <w:r>
         <w:rPr>
           <w:i/>
           <w:iCs/>
           <w:highlight w:val="yellow"/>
-          <w:lang w:val="en-US"/>
-        </w:rPr>
-        <w:t xml:space="preserve">Size of the </w:t>
-      </w:r>
+          <w:lang w:val="en-GB"/>
+        </w:rPr>
+        <w:t>Color</w:t>
+      </w:r>
+      <w:proofErr w:type="spellEnd"/>
       <w:r>
         <w:rPr>
           <w:i/>
           <w:iCs/>
           <w:highlight w:val="yellow"/>
-          <w:lang w:val="en-US"/>
-        </w:rPr>
-        <w:t>screen</w:t>
-      </w:r>
-      <w:r>
-        <w:rPr>
-          <w:highlight w:val="yellow"/>
-          <w:lang w:val="en-US"/>
+          <w:lang w:val="en-GB"/>
+        </w:rPr>
+        <w:t xml:space="preserve"> saturation</w:t>
+      </w:r>
+      <w:r>
+        <w:rPr>
+          <w:highlight w:val="yellow"/>
+          <w:lang w:val="en-GB"/>
         </w:rPr>
         <w:t xml:space="preserve"> represents the attribute </w:t>
       </w:r>
@@ -1118,9 +1203,9 @@
           <w:b/>
           <w:bCs/>
           <w:highlight w:val="yellow"/>
-          <w:lang w:val="en-US"/>
-        </w:rPr>
-        <w:t xml:space="preserve">screen/body </w:t>
+          <w:lang w:val="en-GB"/>
+        </w:rPr>
+        <w:t xml:space="preserve">internal memory </w:t>
       </w:r>
       <w:proofErr w:type="gramStart"/>
       <w:r>
@@ -1128,14 +1213,14 @@
           <w:b/>
           <w:bCs/>
           <w:highlight w:val="yellow"/>
-          <w:lang w:val="en-US"/>
-        </w:rPr>
-        <w:t>ratio</w:t>
-      </w:r>
-      <w:r>
-        <w:rPr>
-          <w:highlight w:val="yellow"/>
-          <w:lang w:val="en-US"/>
+          <w:lang w:val="en-GB"/>
+        </w:rPr>
+        <w:t>MB</w:t>
+      </w:r>
+      <w:r>
+        <w:rPr>
+          <w:highlight w:val="yellow"/>
+          <w:lang w:val="en-GB"/>
         </w:rPr>
         <w:t>;</w:t>
       </w:r>
@@ -1149,178 +1234,71 @@
           <w:numId w:val="8"/>
         </w:numPr>
         <w:rPr>
-          <w:highlight w:val="yellow"/>
-          <w:lang w:val="en-US"/>
-        </w:rPr>
-      </w:pPr>
-      <w:r>
-        <w:rPr>
+          <w:rFonts w:cstheme="minorHAnsi"/>
+          <w:highlight w:val="yellow"/>
+          <w:lang w:val="en-US"/>
+        </w:rPr>
+      </w:pPr>
+      <w:r>
+        <w:rPr>
+          <w:rFonts w:cstheme="minorHAnsi"/>
           <w:i/>
           <w:iCs/>
-          <w:highlight w:val="yellow"/>
-          <w:lang w:val="en-US"/>
-        </w:rPr>
-        <w:t>Size of the glyph</w:t>
-      </w:r>
-      <w:r>
-        <w:rPr>
-          <w:highlight w:val="yellow"/>
-          <w:lang w:val="en-US"/>
-        </w:rPr>
-        <w:t xml:space="preserve"> represents the attribute </w:t>
-      </w:r>
-      <w:r>
-        <w:rPr>
+          <w:color w:val="000000"/>
+          <w:shd w:val="clear" w:color="auto" w:fill="FFFF00"/>
+          <w:lang w:val="en-GB"/>
+        </w:rPr>
+        <w:t>Models</w:t>
+      </w:r>
+      <w:r>
+        <w:rPr>
+          <w:rFonts w:cstheme="minorHAnsi"/>
+          <w:color w:val="000000"/>
+          <w:shd w:val="clear" w:color="auto" w:fill="FFFF00"/>
+          <w:lang w:val="en-GB"/>
+        </w:rPr>
+        <w:t xml:space="preserve"> are sorted (by brand) horizontally according to the </w:t>
+      </w:r>
+      <w:proofErr w:type="gramStart"/>
+      <w:r>
+        <w:rPr>
+          <w:rFonts w:cstheme="minorHAnsi"/>
+          <w:color w:val="000000"/>
+          <w:shd w:val="clear" w:color="auto" w:fill="FFFF00"/>
+          <w:lang w:val="en-GB"/>
+        </w:rPr>
+        <w:t>attributes</w:t>
+      </w:r>
+      <w:proofErr w:type="gramEnd"/>
+      <w:r>
+        <w:rPr>
+          <w:rFonts w:cstheme="minorHAnsi"/>
+          <w:color w:val="000000"/>
+          <w:shd w:val="clear" w:color="auto" w:fill="FFFF00"/>
+          <w:lang w:val="en-GB"/>
+        </w:rPr>
+        <w:t xml:space="preserve"> </w:t>
+      </w:r>
+      <w:r>
+        <w:rPr>
+          <w:rFonts w:cstheme="minorHAnsi"/>
           <w:b/>
           <w:bCs/>
-          <w:highlight w:val="yellow"/>
-          <w:lang w:val="en-US"/>
-        </w:rPr>
-        <w:t xml:space="preserve">aspect </w:t>
-      </w:r>
-      <w:proofErr w:type="gramStart"/>
-      <w:r>
-        <w:rPr>
-          <w:b/>
-          <w:bCs/>
-          <w:highlight w:val="yellow"/>
-          <w:lang w:val="en-US"/>
-        </w:rPr>
-        <w:t>ratio</w:t>
-      </w:r>
-      <w:r>
-        <w:rPr>
-          <w:highlight w:val="yellow"/>
-          <w:lang w:val="en-US"/>
-        </w:rPr>
-        <w:t>;</w:t>
-      </w:r>
-      <w:proofErr w:type="gramEnd"/>
-    </w:p>
-    <w:p>
-      <w:pPr>
-        <w:pStyle w:val="PargrafodaLista"/>
-        <w:numPr>
-          <w:ilvl w:val="0"/>
-          <w:numId w:val="8"/>
-        </w:numPr>
-        <w:rPr>
-          <w:highlight w:val="yellow"/>
-          <w:lang w:val="en-US"/>
-        </w:rPr>
-      </w:pPr>
-      <w:r>
-        <w:rPr>
-          <w:i/>
-          <w:iCs/>
-          <w:highlight w:val="yellow"/>
-          <w:lang w:val="en-US"/>
-        </w:rPr>
-        <w:t xml:space="preserve">The symbol of Bluetooth on middle of the glyph </w:t>
-      </w:r>
-      <w:r>
-        <w:rPr>
-          <w:highlight w:val="yellow"/>
-          <w:lang w:val="en-US"/>
-        </w:rPr>
-        <w:t>represents the attribute</w:t>
-      </w:r>
-      <w:r>
-        <w:rPr>
-          <w:i/>
-          <w:iCs/>
-          <w:highlight w:val="yellow"/>
-          <w:lang w:val="en-US"/>
-        </w:rPr>
-        <w:t xml:space="preserve"> </w:t>
-      </w:r>
-      <w:proofErr w:type="gramStart"/>
-      <w:r>
-        <w:rPr>
-          <w:b/>
-          <w:bCs/>
-          <w:highlight w:val="yellow"/>
-          <w:lang w:val="en-US"/>
-        </w:rPr>
-        <w:t>Bluetooth</w:t>
-      </w:r>
-      <w:r>
-        <w:rPr>
-          <w:i/>
-          <w:iCs/>
-          <w:highlight w:val="yellow"/>
-          <w:lang w:val="en-US"/>
-        </w:rPr>
-        <w:t>;</w:t>
-      </w:r>
-      <w:proofErr w:type="gramEnd"/>
-    </w:p>
-    <w:p>
-      <w:pPr>
-        <w:pStyle w:val="PargrafodaLista"/>
-        <w:numPr>
-          <w:ilvl w:val="0"/>
-          <w:numId w:val="8"/>
-        </w:numPr>
-        <w:rPr>
-          <w:highlight w:val="yellow"/>
-          <w:lang w:val="en-US"/>
-        </w:rPr>
-      </w:pPr>
-      <w:r>
-        <w:rPr>
-          <w:i/>
-          <w:iCs/>
-          <w:highlight w:val="yellow"/>
-          <w:lang w:val="en-US"/>
-        </w:rPr>
-        <w:t xml:space="preserve">The bar on top of the glyph </w:t>
-      </w:r>
-      <w:r>
-        <w:rPr>
-          <w:highlight w:val="yellow"/>
-          <w:lang w:val="en-US"/>
-        </w:rPr>
-        <w:t>represents the attribute</w:t>
-      </w:r>
-      <w:r>
-        <w:rPr>
-          <w:i/>
-          <w:iCs/>
-          <w:highlight w:val="yellow"/>
-          <w:lang w:val="en-US"/>
-        </w:rPr>
-        <w:t xml:space="preserve"> </w:t>
-      </w:r>
-      <w:r>
-        <w:rPr>
-          <w:b/>
-          <w:bCs/>
-          <w:highlight w:val="yellow"/>
-          <w:lang w:val="en-US"/>
-        </w:rPr>
-        <w:t xml:space="preserve">Audio </w:t>
-      </w:r>
-      <w:proofErr w:type="gramStart"/>
-      <w:r>
-        <w:rPr>
-          <w:b/>
-          <w:bCs/>
-          <w:highlight w:val="yellow"/>
-          <w:lang w:val="en-US"/>
-        </w:rPr>
-        <w:t>Jack</w:t>
-      </w:r>
-      <w:r>
-        <w:rPr>
-          <w:i/>
-          <w:iCs/>
-          <w:highlight w:val="yellow"/>
-          <w:lang w:val="en-US"/>
-        </w:rPr>
-        <w:t>;</w:t>
-      </w:r>
-      <w:proofErr w:type="gramEnd"/>
+          <w:color w:val="000000"/>
+          <w:shd w:val="clear" w:color="auto" w:fill="FFFF00"/>
+          <w:lang w:val="en-GB"/>
+        </w:rPr>
+        <w:t>year, quarter, month</w:t>
+      </w:r>
+      <w:r>
+        <w:rPr>
+          <w:rFonts w:cstheme="minorHAnsi"/>
+          <w:color w:val="000000"/>
+          <w:shd w:val="clear" w:color="auto" w:fill="FFFF00"/>
+          <w:lang w:val="en-GB"/>
+        </w:rPr>
+        <w:t>.</w:t>
+      </w:r>
     </w:p>
     <w:p>
       <w:pPr>
@@ -1382,6 +1360,7 @@
           <w:numId w:val="7"/>
         </w:numPr>
         <w:rPr>
+          <w:highlight w:val="yellow"/>
           <w:lang w:val="en-US"/>
         </w:rPr>
       </w:pPr>
@@ -1389,46 +1368,17 @@
         <w:rPr>
           <w:i/>
           <w:iCs/>
-          <w:lang w:val="en-US"/>
-        </w:rPr>
-        <w:t>“What cell phone brands had a peak in sales? When?”</w:t>
-      </w:r>
-      <w:r>
-        <w:rPr>
-          <w:lang w:val="en-US"/>
-        </w:rPr>
-        <w:t xml:space="preserve"> - After selecting a few brands, looking at the </w:t>
-      </w:r>
-      <w:r>
-        <w:rPr>
-          <w:highlight w:val="yellow"/>
-          <w:lang w:val="en-US"/>
-        </w:rPr>
-        <w:t>sales</w:t>
-      </w:r>
-      <w:r>
-        <w:rPr>
-          <w:lang w:val="en-US"/>
-        </w:rPr>
-        <w:t xml:space="preserve"> </w:t>
-      </w:r>
-      <w:r>
-        <w:rPr>
-          <w:lang w:val="en-US"/>
-        </w:rPr>
-        <w:t>line chart seeing if the</w:t>
-      </w:r>
-      <w:r>
-        <w:rPr>
-          <w:lang w:val="en-US"/>
-        </w:rPr>
-        <w:t xml:space="preserve"> </w:t>
-      </w:r>
-      <w:r>
-        <w:rPr>
-          <w:lang w:val="en-US"/>
-        </w:rPr>
-        <w:t>lines have a peak and when (by looking at where it was on the horizontal axis or by hovering over a specific point of the line.</w:t>
+          <w:highlight w:val="yellow"/>
+          <w:lang w:val="en-US"/>
+        </w:rPr>
+        <w:t xml:space="preserve">“How did the battery life of a certain brand evolve over time?” </w:t>
+      </w:r>
+      <w:r>
+        <w:rPr>
+          <w:highlight w:val="yellow"/>
+          <w:lang w:val="en-US"/>
+        </w:rPr>
+        <w:t>– By selecting the brand and the desired time range and checking if the glyphs increase in size from left to right.</w:t>
       </w:r>
     </w:p>
     <w:p>
@@ -1448,57 +1398,44 @@
           <w:iCs/>
           <w:lang w:val="en-US"/>
         </w:rPr>
-        <w:t>“How many models did each brand develop in a given time period?”</w:t>
-      </w:r>
-      <w:r>
-        <w:rPr>
-          <w:lang w:val="en-US"/>
-        </w:rPr>
-        <w:t xml:space="preserve"> - Hovering over the </w:t>
-      </w:r>
-      <w:r>
-        <w:rPr>
-          <w:highlight w:val="yellow"/>
-          <w:lang w:val="en-US"/>
-        </w:rPr>
-        <w:t>line</w:t>
-      </w:r>
-      <w:r>
-        <w:rPr>
-          <w:highlight w:val="yellow"/>
-          <w:lang w:val="en-US"/>
-        </w:rPr>
-        <w:t xml:space="preserve"> on the models developed line chart</w:t>
-      </w:r>
-      <w:r>
-        <w:rPr>
-          <w:lang w:val="en-US"/>
-        </w:rPr>
-        <w:t xml:space="preserve"> when one </w:t>
-      </w:r>
-      <w:r>
-        <w:rPr>
-          <w:lang w:val="en-US"/>
-        </w:rPr>
-        <w:t>brand</w:t>
-      </w:r>
-      <w:r>
-        <w:rPr>
-          <w:lang w:val="en-US"/>
-        </w:rPr>
-        <w:t xml:space="preserve"> is selected will show the total sales of the </w:t>
-      </w:r>
-      <w:r>
-        <w:rPr>
-          <w:lang w:val="en-US"/>
-        </w:rPr>
-        <w:t>period</w:t>
-      </w:r>
-      <w:r>
-        <w:rPr>
-          <w:lang w:val="en-US"/>
-        </w:rPr>
-        <w:t xml:space="preserve"> represented by the graph.</w:t>
+        <w:t>“What cell phone brands had a peak in sales? When?”</w:t>
+      </w:r>
+      <w:r>
+        <w:rPr>
+          <w:lang w:val="en-US"/>
+        </w:rPr>
+        <w:t xml:space="preserve"> - After selecting a few brands, looking at the </w:t>
+      </w:r>
+      <w:r>
+        <w:rPr>
+          <w:highlight w:val="yellow"/>
+          <w:lang w:val="en-US"/>
+        </w:rPr>
+        <w:t>sales</w:t>
+      </w:r>
+      <w:r>
+        <w:rPr>
+          <w:lang w:val="en-US"/>
+        </w:rPr>
+        <w:t xml:space="preserve"> </w:t>
+      </w:r>
+      <w:r>
+        <w:rPr>
+          <w:lang w:val="en-US"/>
+        </w:rPr>
+        <w:t>line chart seeing if the</w:t>
+      </w:r>
+      <w:r>
+        <w:rPr>
+          <w:lang w:val="en-US"/>
+        </w:rPr>
+        <w:t xml:space="preserve"> </w:t>
+      </w:r>
+      <w:r>
+        <w:rPr>
+          <w:lang w:val="en-US"/>
+        </w:rPr>
+        <w:t>lines have a peak and when (by looking at where it was on the horizontal axis or by hovering over a specific point of the line.</w:t>
       </w:r>
     </w:p>
     <w:p>
@@ -1518,26 +1455,57 @@
           <w:iCs/>
           <w:lang w:val="en-US"/>
         </w:rPr>
-        <w:t>“Is there a correlation between the number of models of a brand and that brand’s revenue?”</w:t>
-      </w:r>
-      <w:r>
-        <w:rPr>
-          <w:lang w:val="en-US"/>
-        </w:rPr>
-        <w:t xml:space="preserve"> - Showed by looking at the </w:t>
-      </w:r>
-      <w:r>
-        <w:rPr>
-          <w:highlight w:val="yellow"/>
-          <w:lang w:val="en-US"/>
-        </w:rPr>
-        <w:t>line charts</w:t>
-      </w:r>
-      <w:r>
-        <w:rPr>
-          <w:lang w:val="en-US"/>
-        </w:rPr>
-        <w:t xml:space="preserve"> “number of models” and “sales” curves and seeing if when one changes, if the other also changes in the same manner.</w:t>
+        <w:t>“How many models did each brand develop in a given time period?”</w:t>
+      </w:r>
+      <w:r>
+        <w:rPr>
+          <w:lang w:val="en-US"/>
+        </w:rPr>
+        <w:t xml:space="preserve"> - Hovering over the </w:t>
+      </w:r>
+      <w:r>
+        <w:rPr>
+          <w:highlight w:val="yellow"/>
+          <w:lang w:val="en-US"/>
+        </w:rPr>
+        <w:t>line</w:t>
+      </w:r>
+      <w:r>
+        <w:rPr>
+          <w:highlight w:val="yellow"/>
+          <w:lang w:val="en-US"/>
+        </w:rPr>
+        <w:t xml:space="preserve"> on the models developed line chart</w:t>
+      </w:r>
+      <w:r>
+        <w:rPr>
+          <w:lang w:val="en-US"/>
+        </w:rPr>
+        <w:t xml:space="preserve"> when one </w:t>
+      </w:r>
+      <w:r>
+        <w:rPr>
+          <w:lang w:val="en-US"/>
+        </w:rPr>
+        <w:t>brand</w:t>
+      </w:r>
+      <w:r>
+        <w:rPr>
+          <w:lang w:val="en-US"/>
+        </w:rPr>
+        <w:t xml:space="preserve"> is selected will show the total sales of the </w:t>
+      </w:r>
+      <w:r>
+        <w:rPr>
+          <w:lang w:val="en-US"/>
+        </w:rPr>
+        <w:t>period</w:t>
+      </w:r>
+      <w:r>
+        <w:rPr>
+          <w:lang w:val="en-US"/>
+        </w:rPr>
+        <w:t xml:space="preserve"> represented by the graph.</w:t>
       </w:r>
     </w:p>
     <w:p>
@@ -1557,25 +1525,26 @@
           <w:iCs/>
           <w:lang w:val="en-US"/>
         </w:rPr>
-        <w:t>“Is there a cyclic period of releases of phone models? Do the peaks occur every year? Every six months?”</w:t>
-      </w:r>
-      <w:r>
-        <w:rPr>
-          <w:lang w:val="en-US"/>
-        </w:rPr>
-        <w:t xml:space="preserve"> - On the spiral chart, seeing if </w:t>
-      </w:r>
-      <w:r>
-        <w:rPr>
-          <w:lang w:val="en-US"/>
-        </w:rPr>
-        <w:t>there is</w:t>
-      </w:r>
-      <w:r>
-        <w:rPr>
-          <w:lang w:val="en-US"/>
-        </w:rPr>
-        <w:t xml:space="preserve"> a higher amount of releases on the same side of the looping spiral, on different revolutions.</w:t>
+        <w:t>“Is there a correlation between the number of models of a brand and that brand’s revenue?”</w:t>
+      </w:r>
+      <w:r>
+        <w:rPr>
+          <w:lang w:val="en-US"/>
+        </w:rPr>
+        <w:t xml:space="preserve"> - Showed by looking at the </w:t>
+      </w:r>
+      <w:r>
+        <w:rPr>
+          <w:highlight w:val="yellow"/>
+          <w:lang w:val="en-US"/>
+        </w:rPr>
+        <w:t>line charts</w:t>
+      </w:r>
+      <w:r>
+        <w:rPr>
+          <w:lang w:val="en-US"/>
+        </w:rPr>
+        <w:t xml:space="preserve"> “number of models” and “sales” curves and seeing if when one changes, if the other also changes in the same manner.</w:t>
       </w:r>
     </w:p>
     <w:p>
@@ -1595,74 +1564,25 @@
           <w:iCs/>
           <w:lang w:val="en-US"/>
         </w:rPr>
-        <w:t>“When did a certain specification / hardware component start to be implemented on phones? What was its prevalence in phone models across the years?”</w:t>
-      </w:r>
-      <w:r>
-        <w:rPr>
-          <w:lang w:val="en-US"/>
-        </w:rPr>
-        <w:t xml:space="preserve"> - When selecting one of the </w:t>
-      </w:r>
-      <w:r>
-        <w:rPr>
-          <w:highlight w:val="yellow"/>
-          <w:lang w:val="en-US"/>
-        </w:rPr>
-        <w:t>small multiples</w:t>
-      </w:r>
-      <w:r>
-        <w:rPr>
-          <w:highlight w:val="yellow"/>
-          <w:lang w:val="en-US"/>
-        </w:rPr>
-        <w:t xml:space="preserve"> chart</w:t>
-      </w:r>
-      <w:r>
-        <w:rPr>
-          <w:lang w:val="en-US"/>
-        </w:rPr>
-        <w:t xml:space="preserve">, a line over time representing phone models implementing the component will be shown on </w:t>
-      </w:r>
-      <w:r>
-        <w:rPr>
-          <w:highlight w:val="yellow"/>
-          <w:lang w:val="en-US"/>
-        </w:rPr>
-        <w:t xml:space="preserve">the </w:t>
-      </w:r>
-      <w:r>
-        <w:rPr>
-          <w:highlight w:val="yellow"/>
-          <w:lang w:val="en-US"/>
-        </w:rPr>
-        <w:t>model</w:t>
-      </w:r>
-      <w:r>
-        <w:rPr>
-          <w:highlight w:val="yellow"/>
-          <w:lang w:val="en-US"/>
-        </w:rPr>
-        <w:t>s</w:t>
-      </w:r>
-      <w:r>
-        <w:rPr>
-          <w:highlight w:val="yellow"/>
-          <w:lang w:val="en-US"/>
-        </w:rPr>
-        <w:t xml:space="preserve"> developed </w:t>
-      </w:r>
-      <w:r>
-        <w:rPr>
-          <w:highlight w:val="yellow"/>
-          <w:lang w:val="en-US"/>
-        </w:rPr>
-        <w:t>line chart</w:t>
-      </w:r>
-      <w:r>
-        <w:rPr>
-          <w:lang w:val="en-US"/>
-        </w:rPr>
-        <w:t>. By looking when the line goes up from the bottom, it can be seen when it started being implemented.</w:t>
+        <w:t>“Is there a cyclic period of releases of phone models? Do the peaks occur every year? Every six months?”</w:t>
+      </w:r>
+      <w:r>
+        <w:rPr>
+          <w:lang w:val="en-US"/>
+        </w:rPr>
+        <w:t xml:space="preserve"> - On the spiral chart, seeing if </w:t>
+      </w:r>
+      <w:r>
+        <w:rPr>
+          <w:lang w:val="en-US"/>
+        </w:rPr>
+        <w:t>there is</w:t>
+      </w:r>
+      <w:r>
+        <w:rPr>
+          <w:lang w:val="en-US"/>
+        </w:rPr>
+        <w:t xml:space="preserve"> a higher amount of releases on the same side of the looping spiral, on different revolutions.</w:t>
       </w:r>
     </w:p>
     <w:p>
@@ -1682,6 +1602,93 @@
           <w:iCs/>
           <w:lang w:val="en-US"/>
         </w:rPr>
+        <w:t>“When did a certain specification / hardware component start to be implemented on phones? What was its prevalence in phone models across the years?”</w:t>
+      </w:r>
+      <w:r>
+        <w:rPr>
+          <w:lang w:val="en-US"/>
+        </w:rPr>
+        <w:t xml:space="preserve"> - When selecting one of the </w:t>
+      </w:r>
+      <w:r>
+        <w:rPr>
+          <w:highlight w:val="yellow"/>
+          <w:lang w:val="en-US"/>
+        </w:rPr>
+        <w:t>small multiples</w:t>
+      </w:r>
+      <w:r>
+        <w:rPr>
+          <w:highlight w:val="yellow"/>
+          <w:lang w:val="en-US"/>
+        </w:rPr>
+        <w:t xml:space="preserve"> chart</w:t>
+      </w:r>
+      <w:r>
+        <w:rPr>
+          <w:lang w:val="en-US"/>
+        </w:rPr>
+        <w:t xml:space="preserve">, a line over time representing phone models implementing the component will be shown on </w:t>
+      </w:r>
+      <w:r>
+        <w:rPr>
+          <w:highlight w:val="yellow"/>
+          <w:lang w:val="en-US"/>
+        </w:rPr>
+        <w:t xml:space="preserve">the </w:t>
+      </w:r>
+      <w:r>
+        <w:rPr>
+          <w:highlight w:val="yellow"/>
+          <w:lang w:val="en-US"/>
+        </w:rPr>
+        <w:t>model</w:t>
+      </w:r>
+      <w:r>
+        <w:rPr>
+          <w:highlight w:val="yellow"/>
+          <w:lang w:val="en-US"/>
+        </w:rPr>
+        <w:t>s</w:t>
+      </w:r>
+      <w:r>
+        <w:rPr>
+          <w:highlight w:val="yellow"/>
+          <w:lang w:val="en-US"/>
+        </w:rPr>
+        <w:t xml:space="preserve"> developed </w:t>
+      </w:r>
+      <w:r>
+        <w:rPr>
+          <w:highlight w:val="yellow"/>
+          <w:lang w:val="en-US"/>
+        </w:rPr>
+        <w:t>line chart</w:t>
+      </w:r>
+      <w:r>
+        <w:rPr>
+          <w:lang w:val="en-US"/>
+        </w:rPr>
+        <w:t>. By looking when the line goes up from the bottom, it can be seen when it started being implemented.</w:t>
+      </w:r>
+    </w:p>
+    <w:p>
+      <w:pPr>
+        <w:pStyle w:val="PargrafodaLista"/>
+        <w:numPr>
+          <w:ilvl w:val="0"/>
+          <w:numId w:val="7"/>
+        </w:numPr>
+        <w:rPr>
+          <w:lang w:val="en-US"/>
+        </w:rPr>
+      </w:pPr>
+      <w:r>
+        <w:rPr>
+          <w:i/>
+          <w:iCs/>
+          <w:lang w:val="en-US"/>
+        </w:rPr>
         <w:lastRenderedPageBreak/>
         <w:t>“Is there a relationship between the sudden usage of a new component (like Bluetooth, DUAL SIM, etc. …) by a brand (Apple) and the change in revenue of that brand?”</w:t>
       </w:r>
@@ -1823,9 +1830,9 @@
           <w:noProof/>
         </w:rPr>
         <w:drawing>
-          <wp:inline distT="0" distB="0" distL="0" distR="0" wp14:anchorId="188296D7" wp14:editId="36C2C69E">
-            <wp:extent cx="5760720" cy="3532505"/>
-            <wp:effectExtent l="19050" t="19050" r="11430" b="10795"/>
+          <wp:inline distT="0" distB="0" distL="0" distR="0" wp14:anchorId="188296D7" wp14:editId="3D8A74BB">
+            <wp:extent cx="5760720" cy="3531554"/>
+            <wp:effectExtent l="19050" t="19050" r="11430" b="12065"/>
             <wp:docPr id="5" name="Imagem 5"/>
             <wp:cNvGraphicFramePr>
               <a:graphicFrameLocks xmlns:a="http://schemas.openxmlformats.org/drawingml/2006/main" noChangeAspect="1"/>
@@ -1834,20 +1841,19 @@
               <a:graphicData uri="http://schemas.openxmlformats.org/drawingml/2006/picture">
                 <pic:pic xmlns:pic="http://schemas.openxmlformats.org/drawingml/2006/picture">
                   <pic:nvPicPr>
-                    <pic:cNvPr id="0" name="Picture 3"/>
+                    <pic:cNvPr id="5" name="Imagem 5"/>
                     <pic:cNvPicPr>
                       <a:picLocks noChangeAspect="1" noChangeArrowheads="1"/>
                     </pic:cNvPicPr>
                   </pic:nvPicPr>
                   <pic:blipFill>
-                    <a:blip r:embed="rId9">
+                    <a:blip r:embed="rId9" cstate="print">
                       <a:extLst>
                         <a:ext uri="{28A0092B-C50C-407E-A947-70E740481C1C}">
                           <a14:useLocalDpi xmlns:a14="http://schemas.microsoft.com/office/drawing/2010/main" val="0"/>
                         </a:ext>
                       </a:extLst>
                     </a:blip>
-                    <a:srcRect/>
                     <a:stretch>
                       <a:fillRect/>
                     </a:stretch>
@@ -1855,7 +1861,7 @@
                   <pic:spPr bwMode="auto">
                     <a:xfrm>
                       <a:off x="0" y="0"/>
-                      <a:ext cx="5760720" cy="3532505"/>
+                      <a:ext cx="5760720" cy="3531554"/>
                     </a:xfrm>
                     <a:prstGeom prst="rect">
                       <a:avLst/>
@@ -1885,9 +1891,9 @@
           <w:noProof/>
         </w:rPr>
         <w:drawing>
-          <wp:inline distT="0" distB="0" distL="0" distR="0" wp14:anchorId="12A7B7F5" wp14:editId="6A2F64CB">
-            <wp:extent cx="5760720" cy="3532505"/>
-            <wp:effectExtent l="19050" t="19050" r="11430" b="10795"/>
+          <wp:inline distT="0" distB="0" distL="0" distR="0" wp14:anchorId="12A7B7F5" wp14:editId="32C4292B">
+            <wp:extent cx="5760720" cy="3531554"/>
+            <wp:effectExtent l="19050" t="19050" r="11430" b="12065"/>
             <wp:docPr id="7" name="Imagem 7"/>
             <wp:cNvGraphicFramePr>
               <a:graphicFrameLocks xmlns:a="http://schemas.openxmlformats.org/drawingml/2006/main" noChangeAspect="1"/>
@@ -1896,20 +1902,19 @@
               <a:graphicData uri="http://schemas.openxmlformats.org/drawingml/2006/picture">
                 <pic:pic xmlns:pic="http://schemas.openxmlformats.org/drawingml/2006/picture">
                   <pic:nvPicPr>
-                    <pic:cNvPr id="0" name="Picture 5"/>
+                    <pic:cNvPr id="7" name="Imagem 7"/>
                     <pic:cNvPicPr>
                       <a:picLocks noChangeAspect="1" noChangeArrowheads="1"/>
                     </pic:cNvPicPr>
                   </pic:nvPicPr>
                   <pic:blipFill>
-                    <a:blip r:embed="rId10">
+                    <a:blip r:embed="rId10" cstate="print">
                       <a:extLst>
                         <a:ext uri="{28A0092B-C50C-407E-A947-70E740481C1C}">
                           <a14:useLocalDpi xmlns:a14="http://schemas.microsoft.com/office/drawing/2010/main" val="0"/>
                         </a:ext>
                       </a:extLst>
                     </a:blip>
-                    <a:srcRect/>
                     <a:stretch>
                       <a:fillRect/>
                     </a:stretch>
@@ -1917,7 +1922,7 @@
                   <pic:spPr bwMode="auto">
                     <a:xfrm>
                       <a:off x="0" y="0"/>
-                      <a:ext cx="5760720" cy="3532505"/>
+                      <a:ext cx="5760720" cy="3531554"/>
                     </a:xfrm>
                     <a:prstGeom prst="rect">
                       <a:avLst/>
@@ -3400,7 +3405,6 @@
   <w:style w:type="character" w:default="1" w:styleId="Tipodeletrapredefinidodopargrafo">
     <w:name w:val="Default Paragraph Font"/>
     <w:uiPriority w:val="1"/>
-    <w:semiHidden/>
     <w:unhideWhenUsed/>
   </w:style>
   <w:style w:type="table" w:default="1" w:styleId="Tabelanormal">
@@ -3577,6 +3581,29 @@
       <w:sz w:val="18"/>
       <w:szCs w:val="18"/>
     </w:rPr>
+  </w:style>
+  <w:style w:type="paragraph" w:styleId="NormalWeb">
+    <w:name w:val="Normal (Web)"/>
+    <w:basedOn w:val="Normal"/>
+    <w:uiPriority w:val="99"/>
+    <w:semiHidden/>
+    <w:unhideWhenUsed/>
+    <w:rsid w:val="00FD3F3C"/>
+    <w:pPr>
+      <w:spacing w:before="100" w:beforeAutospacing="1" w:after="100" w:afterAutospacing="1" w:line="240" w:lineRule="auto"/>
+      <w:jc w:val="left"/>
+    </w:pPr>
+    <w:rPr>
+      <w:rFonts w:ascii="Times New Roman" w:eastAsia="Times New Roman" w:hAnsi="Times New Roman" w:cs="Times New Roman"/>
+      <w:sz w:val="24"/>
+      <w:szCs w:val="24"/>
+      <w:lang w:eastAsia="pt-PT"/>
+    </w:rPr>
+  </w:style>
+  <w:style w:type="character" w:customStyle="1" w:styleId="apple-tab-span">
+    <w:name w:val="apple-tab-span"/>
+    <w:basedOn w:val="Tipodeletrapredefinidodopargrafo"/>
+    <w:rsid w:val="00FD3F3C"/>
   </w:style>
 </w:styles>
 </file>

</xml_diff>